<commit_message>
Test cases and UML Diagram final
Change on the UML Diagram on the students methods and Test cases for all users.
</commit_message>
<xml_diff>
--- a/documents/Test Cases - Final.docx
+++ b/documents/Test Cases - Final.docx
@@ -5,12 +5,72 @@
     <w:p>
       <w:pPr>
         <w:jc w:val="center"/>
-      </w:pPr>
-      <w:r>
+        <w:rPr>
+          <w:b/>
+          <w:bCs/>
+          <w:sz w:val="40"/>
+          <w:szCs w:val="40"/>
+        </w:rPr>
+      </w:pPr>
+      <w:r>
+        <w:rPr>
+          <w:b/>
+          <w:bCs/>
+          <w:sz w:val="40"/>
+          <w:szCs w:val="40"/>
+        </w:rPr>
+        <w:t xml:space="preserve">LMS </w:t>
+      </w:r>
+      <w:r>
+        <w:rPr>
+          <w:b/>
+          <w:bCs/>
+          <w:sz w:val="40"/>
+          <w:szCs w:val="40"/>
+        </w:rPr>
         <w:t>Test Cases</w:t>
       </w:r>
     </w:p>
     <w:p>
+      <w:pPr>
+        <w:jc w:val="center"/>
+      </w:pPr>
+    </w:p>
+    <w:p>
+      <w:pPr>
+        <w:jc w:val="center"/>
+      </w:pPr>
+    </w:p>
+    <w:p>
+      <w:pPr>
+        <w:rPr>
+          <w:b/>
+          <w:bCs/>
+          <w:u w:val="single"/>
+        </w:rPr>
+      </w:pPr>
+      <w:r>
+        <w:rPr>
+          <w:b/>
+          <w:bCs/>
+          <w:u w:val="single"/>
+        </w:rPr>
+        <w:t xml:space="preserve">1.0 </w:t>
+      </w:r>
+      <w:r>
+        <w:rPr>
+          <w:b/>
+          <w:bCs/>
+          <w:u w:val="single"/>
+        </w:rPr>
+        <w:t>Admin Test Cases</w:t>
+      </w:r>
+    </w:p>
+    <w:p/>
+    <w:p>
+      <w:r>
+        <w:t xml:space="preserve">1.1 </w:t>
+      </w:r>
       <w:r>
         <w:t>Admin – Logging In:</w:t>
       </w:r>
@@ -90,12 +150,26 @@
         </w:numPr>
       </w:pPr>
       <w:r>
-        <w:t>Else, Admin Main Menu Shows.</w:t>
+        <w:t xml:space="preserve">Else, </w:t>
+      </w:r>
+      <w:r>
+        <w:rPr>
+          <w:b/>
+          <w:bCs/>
+          <w:u w:val="single"/>
+        </w:rPr>
+        <w:t>Admin Main Menu</w:t>
+      </w:r>
+      <w:r>
+        <w:t xml:space="preserve"> Shows.</w:t>
       </w:r>
     </w:p>
     <w:p/>
     <w:p>
       <w:r>
+        <w:t xml:space="preserve">1.2 </w:t>
+      </w:r>
+      <w:r>
         <w:t xml:space="preserve">Admin </w:t>
       </w:r>
       <w:r>
@@ -117,7 +191,51 @@
         </w:numPr>
       </w:pPr>
       <w:r>
-        <w:t>Admin logs into admin console</w:t>
+        <w:t>Successful Admin Login</w:t>
+      </w:r>
+    </w:p>
+    <w:p>
+      <w:pPr>
+        <w:pStyle w:val="ListParagraph"/>
+        <w:numPr>
+          <w:ilvl w:val="0"/>
+          <w:numId w:val="29"/>
+        </w:numPr>
+      </w:pPr>
+      <w:r>
+        <w:t xml:space="preserve">Shows </w:t>
+      </w:r>
+      <w:r>
+        <w:rPr>
+          <w:b/>
+          <w:bCs/>
+          <w:u w:val="single"/>
+        </w:rPr>
+        <w:t>Admin Main Menu</w:t>
+      </w:r>
+    </w:p>
+    <w:p>
+      <w:pPr>
+        <w:pStyle w:val="ListParagraph"/>
+        <w:numPr>
+          <w:ilvl w:val="0"/>
+          <w:numId w:val="29"/>
+        </w:numPr>
+      </w:pPr>
+      <w:r>
+        <w:t>Admin clicks on student table icon</w:t>
+      </w:r>
+    </w:p>
+    <w:p>
+      <w:pPr>
+        <w:pStyle w:val="ListParagraph"/>
+        <w:numPr>
+          <w:ilvl w:val="0"/>
+          <w:numId w:val="29"/>
+        </w:numPr>
+      </w:pPr>
+      <w:r>
+        <w:t xml:space="preserve">Admin opens student table </w:t>
       </w:r>
     </w:p>
     <w:p>
@@ -129,7 +247,7 @@
         </w:numPr>
       </w:pPr>
       <w:r>
-        <w:t>If username and/or password are incorrect. An error message will pop up</w:t>
+        <w:t>If there are not students on table. A message will pop up to add students</w:t>
       </w:r>
     </w:p>
     <w:p>
@@ -141,19 +259,7 @@
         </w:numPr>
       </w:pPr>
       <w:r>
-        <w:t>Admin clicks on student table icon</w:t>
-      </w:r>
-    </w:p>
-    <w:p>
-      <w:pPr>
-        <w:pStyle w:val="ListParagraph"/>
-        <w:numPr>
-          <w:ilvl w:val="0"/>
-          <w:numId w:val="29"/>
-        </w:numPr>
-      </w:pPr>
-      <w:r>
-        <w:t xml:space="preserve">Admin opens student table </w:t>
+        <w:t>Admin adds new student onto student table</w:t>
       </w:r>
     </w:p>
     <w:p>
@@ -165,7 +271,13 @@
         </w:numPr>
       </w:pPr>
       <w:r>
-        <w:t>If there are not students on table. A message will pop up to add students</w:t>
+        <w:t xml:space="preserve">If there is a student with the same info, a duplicate </w:t>
+      </w:r>
+      <w:r>
+        <w:t>warning</w:t>
+      </w:r>
+      <w:r>
+        <w:t xml:space="preserve"> will pop up.</w:t>
       </w:r>
     </w:p>
     <w:p>
@@ -177,42 +289,15 @@
         </w:numPr>
       </w:pPr>
       <w:r>
-        <w:t>Admin adds new student onto student table</w:t>
-      </w:r>
-    </w:p>
-    <w:p>
-      <w:pPr>
-        <w:pStyle w:val="ListParagraph"/>
-        <w:numPr>
-          <w:ilvl w:val="1"/>
-          <w:numId w:val="29"/>
-        </w:numPr>
-      </w:pPr>
-      <w:r>
-        <w:t xml:space="preserve">If there is a student with the same info, a duplicate </w:t>
-      </w:r>
-      <w:r>
-        <w:t>warning</w:t>
-      </w:r>
-      <w:r>
-        <w:t xml:space="preserve"> will pop up.</w:t>
-      </w:r>
-    </w:p>
-    <w:p>
-      <w:pPr>
-        <w:pStyle w:val="ListParagraph"/>
-        <w:numPr>
-          <w:ilvl w:val="0"/>
-          <w:numId w:val="29"/>
-        </w:numPr>
-      </w:pPr>
-      <w:r>
         <w:t>Admin saves changes to student table</w:t>
       </w:r>
     </w:p>
     <w:p/>
     <w:p>
       <w:r>
+        <w:t xml:space="preserve">1.3 </w:t>
+      </w:r>
+      <w:r>
         <w:t xml:space="preserve">Admin </w:t>
       </w:r>
       <w:r>
@@ -234,7 +319,51 @@
         </w:numPr>
       </w:pPr>
       <w:r>
-        <w:t>Admin logs into admin console</w:t>
+        <w:t>Successful Admin Login</w:t>
+      </w:r>
+    </w:p>
+    <w:p>
+      <w:pPr>
+        <w:pStyle w:val="ListParagraph"/>
+        <w:numPr>
+          <w:ilvl w:val="0"/>
+          <w:numId w:val="30"/>
+        </w:numPr>
+      </w:pPr>
+      <w:r>
+        <w:t xml:space="preserve">Shows </w:t>
+      </w:r>
+      <w:r>
+        <w:rPr>
+          <w:b/>
+          <w:bCs/>
+          <w:u w:val="single"/>
+        </w:rPr>
+        <w:t>Admin Main Menu</w:t>
+      </w:r>
+    </w:p>
+    <w:p>
+      <w:pPr>
+        <w:pStyle w:val="ListParagraph"/>
+        <w:numPr>
+          <w:ilvl w:val="0"/>
+          <w:numId w:val="30"/>
+        </w:numPr>
+      </w:pPr>
+      <w:r>
+        <w:t>Admin clicks on student table icon</w:t>
+      </w:r>
+    </w:p>
+    <w:p>
+      <w:pPr>
+        <w:pStyle w:val="ListParagraph"/>
+        <w:numPr>
+          <w:ilvl w:val="0"/>
+          <w:numId w:val="30"/>
+        </w:numPr>
+      </w:pPr>
+      <w:r>
+        <w:t xml:space="preserve">Admin opens student table </w:t>
       </w:r>
     </w:p>
     <w:p>
@@ -246,7 +375,7 @@
         </w:numPr>
       </w:pPr>
       <w:r>
-        <w:t>If username and/or password are incorrect. An error message will pop up</w:t>
+        <w:t>If there are not students on table. A message will pop up to add students</w:t>
       </w:r>
     </w:p>
     <w:p>
@@ -258,6 +387,113 @@
         </w:numPr>
       </w:pPr>
       <w:r>
+        <w:t xml:space="preserve">Admin </w:t>
+      </w:r>
+      <w:r>
+        <w:t>can</w:t>
+      </w:r>
+      <w:r>
+        <w:t xml:space="preserve"> sort student table by student_last_name and/ or student_id</w:t>
+      </w:r>
+    </w:p>
+    <w:p>
+      <w:pPr>
+        <w:pStyle w:val="ListParagraph"/>
+        <w:numPr>
+          <w:ilvl w:val="0"/>
+          <w:numId w:val="30"/>
+        </w:numPr>
+      </w:pPr>
+      <w:r>
+        <w:t>Admin selects desired student on student table</w:t>
+      </w:r>
+    </w:p>
+    <w:p>
+      <w:pPr>
+        <w:pStyle w:val="ListParagraph"/>
+        <w:numPr>
+          <w:ilvl w:val="0"/>
+          <w:numId w:val="30"/>
+        </w:numPr>
+      </w:pPr>
+      <w:r>
+        <w:t>Admin edits student record</w:t>
+      </w:r>
+      <w:r>
+        <w:t xml:space="preserve"> </w:t>
+      </w:r>
+    </w:p>
+    <w:p>
+      <w:pPr>
+        <w:pStyle w:val="ListParagraph"/>
+        <w:numPr>
+          <w:ilvl w:val="0"/>
+          <w:numId w:val="30"/>
+        </w:numPr>
+      </w:pPr>
+      <w:r>
+        <w:t>Admin saves changes to student table</w:t>
+      </w:r>
+    </w:p>
+    <w:p/>
+    <w:p>
+      <w:r>
+        <w:t xml:space="preserve">1.4 </w:t>
+      </w:r>
+      <w:r>
+        <w:t xml:space="preserve">Admin </w:t>
+      </w:r>
+      <w:r>
+        <w:t>-</w:t>
+      </w:r>
+      <w:r>
+        <w:t xml:space="preserve"> delete a student record</w:t>
+      </w:r>
+      <w:r>
+        <w:t>:</w:t>
+      </w:r>
+    </w:p>
+    <w:p>
+      <w:pPr>
+        <w:pStyle w:val="ListParagraph"/>
+        <w:numPr>
+          <w:ilvl w:val="0"/>
+          <w:numId w:val="31"/>
+        </w:numPr>
+      </w:pPr>
+      <w:r>
+        <w:t>Successful Admin Login</w:t>
+      </w:r>
+    </w:p>
+    <w:p>
+      <w:pPr>
+        <w:pStyle w:val="ListParagraph"/>
+        <w:numPr>
+          <w:ilvl w:val="0"/>
+          <w:numId w:val="31"/>
+        </w:numPr>
+      </w:pPr>
+      <w:r>
+        <w:t xml:space="preserve">Shows </w:t>
+      </w:r>
+      <w:r>
+        <w:rPr>
+          <w:b/>
+          <w:bCs/>
+          <w:u w:val="single"/>
+        </w:rPr>
+        <w:t>Admin Main Menu</w:t>
+      </w:r>
+    </w:p>
+    <w:p>
+      <w:pPr>
+        <w:pStyle w:val="ListParagraph"/>
+        <w:numPr>
+          <w:ilvl w:val="0"/>
+          <w:numId w:val="31"/>
+        </w:numPr>
+      </w:pPr>
+      <w:r>
         <w:t>Admin clicks on student table icon</w:t>
       </w:r>
     </w:p>
@@ -266,107 +502,11 @@
         <w:pStyle w:val="ListParagraph"/>
         <w:numPr>
           <w:ilvl w:val="0"/>
-          <w:numId w:val="30"/>
+          <w:numId w:val="31"/>
         </w:numPr>
       </w:pPr>
       <w:r>
         <w:t xml:space="preserve">Admin opens student table </w:t>
-      </w:r>
-    </w:p>
-    <w:p>
-      <w:pPr>
-        <w:pStyle w:val="ListParagraph"/>
-        <w:numPr>
-          <w:ilvl w:val="1"/>
-          <w:numId w:val="30"/>
-        </w:numPr>
-      </w:pPr>
-      <w:r>
-        <w:t>If there are not students on table. A message will pop up to add students</w:t>
-      </w:r>
-    </w:p>
-    <w:p>
-      <w:pPr>
-        <w:pStyle w:val="ListParagraph"/>
-        <w:numPr>
-          <w:ilvl w:val="0"/>
-          <w:numId w:val="30"/>
-        </w:numPr>
-      </w:pPr>
-      <w:r>
-        <w:t xml:space="preserve">Admin </w:t>
-      </w:r>
-      <w:r>
-        <w:t>can</w:t>
-      </w:r>
-      <w:r>
-        <w:t xml:space="preserve"> sort student table by student_last_name and/ or student_id</w:t>
-      </w:r>
-    </w:p>
-    <w:p>
-      <w:pPr>
-        <w:pStyle w:val="ListParagraph"/>
-        <w:numPr>
-          <w:ilvl w:val="0"/>
-          <w:numId w:val="30"/>
-        </w:numPr>
-      </w:pPr>
-      <w:r>
-        <w:t>Admin selects desired student on student table</w:t>
-      </w:r>
-    </w:p>
-    <w:p>
-      <w:pPr>
-        <w:pStyle w:val="ListParagraph"/>
-        <w:numPr>
-          <w:ilvl w:val="0"/>
-          <w:numId w:val="30"/>
-        </w:numPr>
-      </w:pPr>
-      <w:r>
-        <w:t>Admin edits student record</w:t>
-      </w:r>
-      <w:r>
-        <w:t xml:space="preserve"> </w:t>
-      </w:r>
-    </w:p>
-    <w:p>
-      <w:pPr>
-        <w:pStyle w:val="ListParagraph"/>
-        <w:numPr>
-          <w:ilvl w:val="0"/>
-          <w:numId w:val="30"/>
-        </w:numPr>
-      </w:pPr>
-      <w:r>
-        <w:t>Admin saves changes to student table</w:t>
-      </w:r>
-    </w:p>
-    <w:p/>
-    <w:p>
-      <w:r>
-        <w:t xml:space="preserve">Admin </w:t>
-      </w:r>
-      <w:r>
-        <w:t>-</w:t>
-      </w:r>
-      <w:r>
-        <w:t xml:space="preserve"> delete a student record</w:t>
-      </w:r>
-      <w:r>
-        <w:t>:</w:t>
-      </w:r>
-    </w:p>
-    <w:p>
-      <w:pPr>
-        <w:pStyle w:val="ListParagraph"/>
-        <w:numPr>
-          <w:ilvl w:val="0"/>
-          <w:numId w:val="31"/>
-        </w:numPr>
-      </w:pPr>
-      <w:r>
-        <w:t>Admin logs into admin console</w:t>
       </w:r>
     </w:p>
     <w:p>
@@ -378,7 +518,7 @@
         </w:numPr>
       </w:pPr>
       <w:r>
-        <w:t>If username and/or password are incorrect. An error message will pop up</w:t>
+        <w:t>If there are not students on table. A message will pop up to add students</w:t>
       </w:r>
     </w:p>
     <w:p>
@@ -390,7 +530,13 @@
         </w:numPr>
       </w:pPr>
       <w:r>
-        <w:t>Admin clicks on student table icon</w:t>
+        <w:t xml:space="preserve">Admin </w:t>
+      </w:r>
+      <w:r>
+        <w:t>can</w:t>
+      </w:r>
+      <w:r>
+        <w:t xml:space="preserve"> sort student table by student_last_name and/ or student_id</w:t>
       </w:r>
     </w:p>
     <w:p>
@@ -402,7 +548,19 @@
         </w:numPr>
       </w:pPr>
       <w:r>
-        <w:t xml:space="preserve">Admin opens student table </w:t>
+        <w:t>Admin selects desired student on student table</w:t>
+      </w:r>
+    </w:p>
+    <w:p>
+      <w:pPr>
+        <w:pStyle w:val="ListParagraph"/>
+        <w:numPr>
+          <w:ilvl w:val="0"/>
+          <w:numId w:val="31"/>
+        </w:numPr>
+      </w:pPr>
+      <w:r>
+        <w:t>Admin deletes selected student record</w:t>
       </w:r>
     </w:p>
     <w:p>
@@ -414,60 +572,6 @@
         </w:numPr>
       </w:pPr>
       <w:r>
-        <w:t>If there are not students on table. A message will pop up to add students</w:t>
-      </w:r>
-    </w:p>
-    <w:p>
-      <w:pPr>
-        <w:pStyle w:val="ListParagraph"/>
-        <w:numPr>
-          <w:ilvl w:val="0"/>
-          <w:numId w:val="31"/>
-        </w:numPr>
-      </w:pPr>
-      <w:r>
-        <w:t xml:space="preserve">Admin </w:t>
-      </w:r>
-      <w:r>
-        <w:t>can</w:t>
-      </w:r>
-      <w:r>
-        <w:t xml:space="preserve"> sort student table by student_last_name and/ or student_id</w:t>
-      </w:r>
-    </w:p>
-    <w:p>
-      <w:pPr>
-        <w:pStyle w:val="ListParagraph"/>
-        <w:numPr>
-          <w:ilvl w:val="0"/>
-          <w:numId w:val="31"/>
-        </w:numPr>
-      </w:pPr>
-      <w:r>
-        <w:t>Admin selects desired student on student table</w:t>
-      </w:r>
-    </w:p>
-    <w:p>
-      <w:pPr>
-        <w:pStyle w:val="ListParagraph"/>
-        <w:numPr>
-          <w:ilvl w:val="0"/>
-          <w:numId w:val="31"/>
-        </w:numPr>
-      </w:pPr>
-      <w:r>
-        <w:t>Admin deletes selected student record</w:t>
-      </w:r>
-    </w:p>
-    <w:p>
-      <w:pPr>
-        <w:pStyle w:val="ListParagraph"/>
-        <w:numPr>
-          <w:ilvl w:val="1"/>
-          <w:numId w:val="31"/>
-        </w:numPr>
-      </w:pPr>
-      <w:r>
         <w:t>A screen will show that this action of deleting a student cannot be undone. It will ask to Admin if sure to delete the student.</w:t>
       </w:r>
     </w:p>
@@ -487,6 +591,9 @@
     <w:p/>
     <w:p>
       <w:r>
+        <w:t xml:space="preserve">1.5 </w:t>
+      </w:r>
+      <w:r>
         <w:t xml:space="preserve">Admin </w:t>
       </w:r>
       <w:r>
@@ -508,7 +615,51 @@
         </w:numPr>
       </w:pPr>
       <w:r>
-        <w:t>Admin logs into admin console</w:t>
+        <w:t>Successful Admin Login</w:t>
+      </w:r>
+    </w:p>
+    <w:p>
+      <w:pPr>
+        <w:pStyle w:val="ListParagraph"/>
+        <w:numPr>
+          <w:ilvl w:val="0"/>
+          <w:numId w:val="32"/>
+        </w:numPr>
+      </w:pPr>
+      <w:r>
+        <w:t xml:space="preserve">Shows </w:t>
+      </w:r>
+      <w:r>
+        <w:rPr>
+          <w:b/>
+          <w:bCs/>
+          <w:u w:val="single"/>
+        </w:rPr>
+        <w:t>Admin Main Menu</w:t>
+      </w:r>
+    </w:p>
+    <w:p>
+      <w:pPr>
+        <w:pStyle w:val="ListParagraph"/>
+        <w:numPr>
+          <w:ilvl w:val="0"/>
+          <w:numId w:val="32"/>
+        </w:numPr>
+      </w:pPr>
+      <w:r>
+        <w:t>Admin clicks on faculty table icon</w:t>
+      </w:r>
+    </w:p>
+    <w:p>
+      <w:pPr>
+        <w:pStyle w:val="ListParagraph"/>
+        <w:numPr>
+          <w:ilvl w:val="0"/>
+          <w:numId w:val="32"/>
+        </w:numPr>
+      </w:pPr>
+      <w:r>
+        <w:t xml:space="preserve">Admin opens faculty table </w:t>
       </w:r>
     </w:p>
     <w:p>
@@ -520,8 +671,7 @@
         </w:numPr>
       </w:pPr>
       <w:r>
-        <w:lastRenderedPageBreak/>
-        <w:t>If username and/or password are incorrect. An error message will pop up</w:t>
+        <w:t>If there are not faculty on table. A message will pop up to add faculty</w:t>
       </w:r>
     </w:p>
     <w:p>
@@ -533,7 +683,13 @@
         </w:numPr>
       </w:pPr>
       <w:r>
-        <w:t>Admin clicks on faculty table icon</w:t>
+        <w:t xml:space="preserve">Admin </w:t>
+      </w:r>
+      <w:r>
+        <w:t>can</w:t>
+      </w:r>
+      <w:r>
+        <w:t xml:space="preserve"> sort student table by faculty_last_name and/ or staff_id</w:t>
       </w:r>
     </w:p>
     <w:p>
@@ -545,7 +701,7 @@
         </w:numPr>
       </w:pPr>
       <w:r>
-        <w:t xml:space="preserve">Admin opens faculty table </w:t>
+        <w:t>Admin adds new faculty onto faculty table</w:t>
       </w:r>
     </w:p>
     <w:p>
@@ -557,7 +713,7 @@
         </w:numPr>
       </w:pPr>
       <w:r>
-        <w:t>If there are not faculty on table. A message will pop up to add faculty</w:t>
+        <w:t>If there is a faculty with the same information, a duplicate warning will pop up</w:t>
       </w:r>
     </w:p>
     <w:p>
@@ -569,57 +725,18 @@
         </w:numPr>
       </w:pPr>
       <w:r>
+        <w:t>Admin saves changes to faculty table</w:t>
+      </w:r>
+    </w:p>
+    <w:p/>
+    <w:p>
+      <w:r>
+        <w:t xml:space="preserve">1.6 </w:t>
+      </w:r>
+      <w:r>
         <w:t xml:space="preserve">Admin </w:t>
       </w:r>
       <w:r>
-        <w:t>can</w:t>
-      </w:r>
-      <w:r>
-        <w:t xml:space="preserve"> sort student table by faculty_last_name and/ or staff_id</w:t>
-      </w:r>
-    </w:p>
-    <w:p>
-      <w:pPr>
-        <w:pStyle w:val="ListParagraph"/>
-        <w:numPr>
-          <w:ilvl w:val="0"/>
-          <w:numId w:val="32"/>
-        </w:numPr>
-      </w:pPr>
-      <w:r>
-        <w:t>Admin adds new faculty onto faculty table</w:t>
-      </w:r>
-    </w:p>
-    <w:p>
-      <w:pPr>
-        <w:pStyle w:val="ListParagraph"/>
-        <w:numPr>
-          <w:ilvl w:val="1"/>
-          <w:numId w:val="32"/>
-        </w:numPr>
-      </w:pPr>
-      <w:r>
-        <w:t>If there is a faculty with the same information, a duplicate warning will pop up</w:t>
-      </w:r>
-    </w:p>
-    <w:p>
-      <w:pPr>
-        <w:pStyle w:val="ListParagraph"/>
-        <w:numPr>
-          <w:ilvl w:val="0"/>
-          <w:numId w:val="32"/>
-        </w:numPr>
-      </w:pPr>
-      <w:r>
-        <w:t>Admin saves changes to faculty table</w:t>
-      </w:r>
-    </w:p>
-    <w:p/>
-    <w:p>
-      <w:r>
-        <w:t xml:space="preserve">Admin </w:t>
-      </w:r>
-      <w:r>
         <w:t xml:space="preserve">- </w:t>
       </w:r>
       <w:r>
@@ -638,7 +755,51 @@
         </w:numPr>
       </w:pPr>
       <w:r>
-        <w:t>Admin logs into admin console</w:t>
+        <w:t>Successful Admin Login</w:t>
+      </w:r>
+    </w:p>
+    <w:p>
+      <w:pPr>
+        <w:pStyle w:val="ListParagraph"/>
+        <w:numPr>
+          <w:ilvl w:val="0"/>
+          <w:numId w:val="33"/>
+        </w:numPr>
+      </w:pPr>
+      <w:r>
+        <w:t xml:space="preserve">Shows </w:t>
+      </w:r>
+      <w:r>
+        <w:rPr>
+          <w:b/>
+          <w:bCs/>
+          <w:u w:val="single"/>
+        </w:rPr>
+        <w:t>Admin Main Menu</w:t>
+      </w:r>
+    </w:p>
+    <w:p>
+      <w:pPr>
+        <w:pStyle w:val="ListParagraph"/>
+        <w:numPr>
+          <w:ilvl w:val="0"/>
+          <w:numId w:val="33"/>
+        </w:numPr>
+      </w:pPr>
+      <w:r>
+        <w:t>Admin clicks on faculty table icon</w:t>
+      </w:r>
+    </w:p>
+    <w:p>
+      <w:pPr>
+        <w:pStyle w:val="ListParagraph"/>
+        <w:numPr>
+          <w:ilvl w:val="0"/>
+          <w:numId w:val="33"/>
+        </w:numPr>
+      </w:pPr>
+      <w:r>
+        <w:t xml:space="preserve">Admin opens faculty table </w:t>
       </w:r>
     </w:p>
     <w:p>
@@ -650,7 +811,7 @@
         </w:numPr>
       </w:pPr>
       <w:r>
-        <w:t>If username and/or password are incorrect. An error message will pop up</w:t>
+        <w:t>If there are not students on table. A message will pop up to add faculty</w:t>
       </w:r>
     </w:p>
     <w:p>
@@ -662,6 +823,113 @@
         </w:numPr>
       </w:pPr>
       <w:r>
+        <w:t xml:space="preserve">Admin </w:t>
+      </w:r>
+      <w:r>
+        <w:t>can</w:t>
+      </w:r>
+      <w:r>
+        <w:t xml:space="preserve"> sort </w:t>
+      </w:r>
+      <w:r>
+        <w:t>faculty</w:t>
+      </w:r>
+      <w:r>
+        <w:t xml:space="preserve"> table by faculty_last_name and/ or staff_id</w:t>
+      </w:r>
+    </w:p>
+    <w:p>
+      <w:pPr>
+        <w:pStyle w:val="ListParagraph"/>
+        <w:numPr>
+          <w:ilvl w:val="0"/>
+          <w:numId w:val="33"/>
+        </w:numPr>
+      </w:pPr>
+      <w:r>
+        <w:t>Admin selects desired faculty on faculty table</w:t>
+      </w:r>
+    </w:p>
+    <w:p>
+      <w:pPr>
+        <w:pStyle w:val="ListParagraph"/>
+        <w:numPr>
+          <w:ilvl w:val="0"/>
+          <w:numId w:val="33"/>
+        </w:numPr>
+      </w:pPr>
+      <w:r>
+        <w:t>Admin edits faculty record</w:t>
+      </w:r>
+    </w:p>
+    <w:p>
+      <w:pPr>
+        <w:pStyle w:val="ListParagraph"/>
+        <w:numPr>
+          <w:ilvl w:val="0"/>
+          <w:numId w:val="33"/>
+        </w:numPr>
+      </w:pPr>
+      <w:r>
+        <w:t>Admin saves changes to faculty table</w:t>
+      </w:r>
+    </w:p>
+    <w:p/>
+    <w:p>
+      <w:r>
+        <w:t xml:space="preserve">1.7 </w:t>
+      </w:r>
+      <w:r>
+        <w:t xml:space="preserve">Admin </w:t>
+      </w:r>
+      <w:r>
+        <w:t>-</w:t>
+      </w:r>
+      <w:r>
+        <w:t xml:space="preserve"> delete a faculty record</w:t>
+      </w:r>
+    </w:p>
+    <w:p>
+      <w:pPr>
+        <w:pStyle w:val="ListParagraph"/>
+        <w:numPr>
+          <w:ilvl w:val="0"/>
+          <w:numId w:val="34"/>
+        </w:numPr>
+      </w:pPr>
+      <w:r>
+        <w:t>Successful Admin Login</w:t>
+      </w:r>
+    </w:p>
+    <w:p>
+      <w:pPr>
+        <w:pStyle w:val="ListParagraph"/>
+        <w:numPr>
+          <w:ilvl w:val="0"/>
+          <w:numId w:val="34"/>
+        </w:numPr>
+      </w:pPr>
+      <w:r>
+        <w:t xml:space="preserve">Shows </w:t>
+      </w:r>
+      <w:r>
+        <w:rPr>
+          <w:b/>
+          <w:bCs/>
+          <w:u w:val="single"/>
+        </w:rPr>
+        <w:t>Admin Main Menu</w:t>
+      </w:r>
+    </w:p>
+    <w:p>
+      <w:pPr>
+        <w:pStyle w:val="ListParagraph"/>
+        <w:numPr>
+          <w:ilvl w:val="0"/>
+          <w:numId w:val="34"/>
+        </w:numPr>
+      </w:pPr>
+      <w:r>
         <w:t>Admin clicks on faculty table icon</w:t>
       </w:r>
     </w:p>
@@ -670,110 +938,11 @@
         <w:pStyle w:val="ListParagraph"/>
         <w:numPr>
           <w:ilvl w:val="0"/>
-          <w:numId w:val="33"/>
+          <w:numId w:val="34"/>
         </w:numPr>
       </w:pPr>
       <w:r>
         <w:t xml:space="preserve">Admin opens faculty table </w:t>
-      </w:r>
-    </w:p>
-    <w:p>
-      <w:pPr>
-        <w:pStyle w:val="ListParagraph"/>
-        <w:numPr>
-          <w:ilvl w:val="1"/>
-          <w:numId w:val="33"/>
-        </w:numPr>
-      </w:pPr>
-      <w:r>
-        <w:t xml:space="preserve">If there are not students on table. A message will pop up to add </w:t>
-      </w:r>
-      <w:r>
-        <w:t>faculty</w:t>
-      </w:r>
-    </w:p>
-    <w:p>
-      <w:pPr>
-        <w:pStyle w:val="ListParagraph"/>
-        <w:numPr>
-          <w:ilvl w:val="0"/>
-          <w:numId w:val="33"/>
-        </w:numPr>
-      </w:pPr>
-      <w:r>
-        <w:t xml:space="preserve">Admin </w:t>
-      </w:r>
-      <w:r>
-        <w:t>can</w:t>
-      </w:r>
-      <w:r>
-        <w:t xml:space="preserve"> sort </w:t>
-      </w:r>
-      <w:r>
-        <w:t>faculty</w:t>
-      </w:r>
-      <w:r>
-        <w:t xml:space="preserve"> table by faculty_last_name and/ or staff_id</w:t>
-      </w:r>
-    </w:p>
-    <w:p>
-      <w:pPr>
-        <w:pStyle w:val="ListParagraph"/>
-        <w:numPr>
-          <w:ilvl w:val="0"/>
-          <w:numId w:val="33"/>
-        </w:numPr>
-      </w:pPr>
-      <w:r>
-        <w:t>Admin selects desired faculty on faculty table</w:t>
-      </w:r>
-    </w:p>
-    <w:p>
-      <w:pPr>
-        <w:pStyle w:val="ListParagraph"/>
-        <w:numPr>
-          <w:ilvl w:val="0"/>
-          <w:numId w:val="33"/>
-        </w:numPr>
-      </w:pPr>
-      <w:r>
-        <w:t>Admin edits faculty record</w:t>
-      </w:r>
-    </w:p>
-    <w:p>
-      <w:pPr>
-        <w:pStyle w:val="ListParagraph"/>
-        <w:numPr>
-          <w:ilvl w:val="0"/>
-          <w:numId w:val="33"/>
-        </w:numPr>
-      </w:pPr>
-      <w:r>
-        <w:t>Admin saves changes to faculty table</w:t>
-      </w:r>
-    </w:p>
-    <w:p/>
-    <w:p>
-      <w:r>
-        <w:t xml:space="preserve">Admin </w:t>
-      </w:r>
-      <w:r>
-        <w:t>-</w:t>
-      </w:r>
-      <w:r>
-        <w:t xml:space="preserve"> delete a faculty record</w:t>
-      </w:r>
-    </w:p>
-    <w:p>
-      <w:pPr>
-        <w:pStyle w:val="ListParagraph"/>
-        <w:numPr>
-          <w:ilvl w:val="0"/>
-          <w:numId w:val="34"/>
-        </w:numPr>
-      </w:pPr>
-      <w:r>
-        <w:t>Admin logs into admin console</w:t>
       </w:r>
     </w:p>
     <w:p>
@@ -785,7 +954,7 @@
         </w:numPr>
       </w:pPr>
       <w:r>
-        <w:t>If username and/or password are incorrect. An error message will pop up</w:t>
+        <w:t>If there are not students on table. A message will pop up to add faculty</w:t>
       </w:r>
     </w:p>
     <w:p>
@@ -797,7 +966,13 @@
         </w:numPr>
       </w:pPr>
       <w:r>
-        <w:t>Admin clicks on faculty table icon</w:t>
+        <w:t xml:space="preserve">Admin can sort </w:t>
+      </w:r>
+      <w:r>
+        <w:t>faculty</w:t>
+      </w:r>
+      <w:r>
+        <w:t xml:space="preserve"> table by faculty_last_name and/ or staff_id</w:t>
       </w:r>
     </w:p>
     <w:p>
@@ -809,7 +984,19 @@
         </w:numPr>
       </w:pPr>
       <w:r>
-        <w:t xml:space="preserve">Admin opens faculty table </w:t>
+        <w:t>Admin selects desired faculty on faculty table</w:t>
+      </w:r>
+    </w:p>
+    <w:p>
+      <w:pPr>
+        <w:pStyle w:val="ListParagraph"/>
+        <w:numPr>
+          <w:ilvl w:val="0"/>
+          <w:numId w:val="34"/>
+        </w:numPr>
+      </w:pPr>
+      <w:r>
+        <w:t>Admin deleted selected faculty record</w:t>
       </w:r>
     </w:p>
     <w:p>
@@ -821,7 +1008,13 @@
         </w:numPr>
       </w:pPr>
       <w:r>
-        <w:t>If there are not students on table. A message will pop up to add faculty</w:t>
+        <w:t xml:space="preserve">A screen will show that this action of deleting a </w:t>
+      </w:r>
+      <w:r>
+        <w:t>faculty record</w:t>
+      </w:r>
+      <w:r>
+        <w:t xml:space="preserve"> cannot be undone. It will ask to Admin if sure to delete the faculty.</w:t>
       </w:r>
     </w:p>
     <w:p>
@@ -833,78 +1026,15 @@
         </w:numPr>
       </w:pPr>
       <w:r>
-        <w:t xml:space="preserve">Admin can sort </w:t>
-      </w:r>
-      <w:r>
-        <w:t>faculty</w:t>
-      </w:r>
-      <w:r>
-        <w:t xml:space="preserve"> table by faculty_last_name and/ or staff_id</w:t>
-      </w:r>
-    </w:p>
-    <w:p>
-      <w:pPr>
-        <w:pStyle w:val="ListParagraph"/>
-        <w:numPr>
-          <w:ilvl w:val="0"/>
-          <w:numId w:val="34"/>
-        </w:numPr>
-      </w:pPr>
-      <w:r>
-        <w:t>Admin selects desired faculty on faculty table</w:t>
-      </w:r>
-    </w:p>
-    <w:p>
-      <w:pPr>
-        <w:pStyle w:val="ListParagraph"/>
-        <w:numPr>
-          <w:ilvl w:val="0"/>
-          <w:numId w:val="34"/>
-        </w:numPr>
-      </w:pPr>
-      <w:r>
-        <w:t>Admin deleted selected faculty record</w:t>
-      </w:r>
-    </w:p>
-    <w:p>
-      <w:pPr>
-        <w:pStyle w:val="ListParagraph"/>
-        <w:numPr>
-          <w:ilvl w:val="1"/>
-          <w:numId w:val="34"/>
-        </w:numPr>
-      </w:pPr>
-      <w:r>
-        <w:t xml:space="preserve">A screen will show that this action of deleting a </w:t>
-      </w:r>
-      <w:r>
-        <w:t>faculty record</w:t>
-      </w:r>
-      <w:r>
-        <w:t xml:space="preserve"> cannot be undone. It will ask to Admin if sure to delete the </w:t>
-      </w:r>
-      <w:r>
-        <w:t>faculty</w:t>
-      </w:r>
-      <w:r>
-        <w:t>.</w:t>
-      </w:r>
-    </w:p>
-    <w:p>
-      <w:pPr>
-        <w:pStyle w:val="ListParagraph"/>
-        <w:numPr>
-          <w:ilvl w:val="0"/>
-          <w:numId w:val="34"/>
-        </w:numPr>
-      </w:pPr>
-      <w:r>
         <w:t>Admin saves changes to faculty table</w:t>
       </w:r>
     </w:p>
     <w:p/>
     <w:p>
       <w:r>
+        <w:t xml:space="preserve">1.8 </w:t>
+      </w:r>
+      <w:r>
         <w:t xml:space="preserve">Admin </w:t>
       </w:r>
       <w:r>
@@ -926,7 +1056,51 @@
         </w:numPr>
       </w:pPr>
       <w:r>
-        <w:t>Admin logs into admin console</w:t>
+        <w:t>Successful Admin Login</w:t>
+      </w:r>
+    </w:p>
+    <w:p>
+      <w:pPr>
+        <w:pStyle w:val="ListParagraph"/>
+        <w:numPr>
+          <w:ilvl w:val="0"/>
+          <w:numId w:val="35"/>
+        </w:numPr>
+      </w:pPr>
+      <w:r>
+        <w:t xml:space="preserve">Shows </w:t>
+      </w:r>
+      <w:r>
+        <w:rPr>
+          <w:b/>
+          <w:bCs/>
+          <w:u w:val="single"/>
+        </w:rPr>
+        <w:t>Admin Main Menu</w:t>
+      </w:r>
+    </w:p>
+    <w:p>
+      <w:pPr>
+        <w:pStyle w:val="ListParagraph"/>
+        <w:numPr>
+          <w:ilvl w:val="0"/>
+          <w:numId w:val="35"/>
+        </w:numPr>
+      </w:pPr>
+      <w:r>
+        <w:t>Admin clicks on course icon</w:t>
+      </w:r>
+    </w:p>
+    <w:p>
+      <w:pPr>
+        <w:pStyle w:val="ListParagraph"/>
+        <w:numPr>
+          <w:ilvl w:val="0"/>
+          <w:numId w:val="35"/>
+        </w:numPr>
+      </w:pPr>
+      <w:r>
+        <w:t xml:space="preserve">Admin opens course table </w:t>
       </w:r>
     </w:p>
     <w:p>
@@ -938,7 +1112,7 @@
         </w:numPr>
       </w:pPr>
       <w:r>
-        <w:t>If username and/or password are incorrect. An error message will pop up</w:t>
+        <w:t>If there are not courses on table. A message will pop up to add course</w:t>
       </w:r>
     </w:p>
     <w:p>
@@ -950,6 +1124,98 @@
         </w:numPr>
       </w:pPr>
       <w:r>
+        <w:t xml:space="preserve">Admin </w:t>
+      </w:r>
+      <w:r>
+        <w:t>can</w:t>
+      </w:r>
+      <w:r>
+        <w:t xml:space="preserve"> sort student table by course_name and/ or course_id</w:t>
+      </w:r>
+    </w:p>
+    <w:p>
+      <w:pPr>
+        <w:pStyle w:val="ListParagraph"/>
+        <w:numPr>
+          <w:ilvl w:val="0"/>
+          <w:numId w:val="35"/>
+        </w:numPr>
+      </w:pPr>
+      <w:r>
+        <w:t>Admin adds new course onto course table</w:t>
+      </w:r>
+    </w:p>
+    <w:p>
+      <w:pPr>
+        <w:pStyle w:val="ListParagraph"/>
+        <w:numPr>
+          <w:ilvl w:val="0"/>
+          <w:numId w:val="35"/>
+        </w:numPr>
+      </w:pPr>
+      <w:r>
+        <w:t>Admin saves changes to course table</w:t>
+      </w:r>
+    </w:p>
+    <w:p/>
+    <w:p>
+      <w:r>
+        <w:t xml:space="preserve">1.9 </w:t>
+      </w:r>
+      <w:r>
+        <w:t xml:space="preserve">Admin </w:t>
+      </w:r>
+      <w:r>
+        <w:t>-</w:t>
+      </w:r>
+      <w:r>
+        <w:t xml:space="preserve"> edit a course record</w:t>
+      </w:r>
+      <w:r>
+        <w:t>:</w:t>
+      </w:r>
+    </w:p>
+    <w:p>
+      <w:pPr>
+        <w:pStyle w:val="ListParagraph"/>
+        <w:numPr>
+          <w:ilvl w:val="0"/>
+          <w:numId w:val="36"/>
+        </w:numPr>
+      </w:pPr>
+      <w:r>
+        <w:t>Successful Admin Login</w:t>
+      </w:r>
+    </w:p>
+    <w:p>
+      <w:pPr>
+        <w:pStyle w:val="ListParagraph"/>
+        <w:numPr>
+          <w:ilvl w:val="0"/>
+          <w:numId w:val="36"/>
+        </w:numPr>
+      </w:pPr>
+      <w:r>
+        <w:t xml:space="preserve">Shows </w:t>
+      </w:r>
+      <w:r>
+        <w:rPr>
+          <w:b/>
+          <w:bCs/>
+          <w:u w:val="single"/>
+        </w:rPr>
+        <w:t>Admin Main Menu</w:t>
+      </w:r>
+    </w:p>
+    <w:p>
+      <w:pPr>
+        <w:pStyle w:val="ListParagraph"/>
+        <w:numPr>
+          <w:ilvl w:val="0"/>
+          <w:numId w:val="36"/>
+        </w:numPr>
+      </w:pPr>
+      <w:r>
         <w:t>Admin clicks on course icon</w:t>
       </w:r>
     </w:p>
@@ -958,92 +1224,11 @@
         <w:pStyle w:val="ListParagraph"/>
         <w:numPr>
           <w:ilvl w:val="0"/>
-          <w:numId w:val="35"/>
+          <w:numId w:val="36"/>
         </w:numPr>
       </w:pPr>
       <w:r>
         <w:t xml:space="preserve">Admin opens course table </w:t>
-      </w:r>
-    </w:p>
-    <w:p>
-      <w:pPr>
-        <w:pStyle w:val="ListParagraph"/>
-        <w:numPr>
-          <w:ilvl w:val="1"/>
-          <w:numId w:val="35"/>
-        </w:numPr>
-      </w:pPr>
-      <w:r>
-        <w:t>If there are not courses on table. A message will pop up to add course</w:t>
-      </w:r>
-    </w:p>
-    <w:p>
-      <w:pPr>
-        <w:pStyle w:val="ListParagraph"/>
-        <w:numPr>
-          <w:ilvl w:val="0"/>
-          <w:numId w:val="35"/>
-        </w:numPr>
-      </w:pPr>
-      <w:r>
-        <w:t xml:space="preserve">Admin </w:t>
-      </w:r>
-      <w:r>
-        <w:t>can</w:t>
-      </w:r>
-      <w:r>
-        <w:t xml:space="preserve"> sort student table by course_name and/ or course_id</w:t>
-      </w:r>
-    </w:p>
-    <w:p>
-      <w:pPr>
-        <w:pStyle w:val="ListParagraph"/>
-        <w:numPr>
-          <w:ilvl w:val="0"/>
-          <w:numId w:val="35"/>
-        </w:numPr>
-      </w:pPr>
-      <w:r>
-        <w:t>Admin adds new course onto course table</w:t>
-      </w:r>
-    </w:p>
-    <w:p>
-      <w:pPr>
-        <w:pStyle w:val="ListParagraph"/>
-        <w:numPr>
-          <w:ilvl w:val="0"/>
-          <w:numId w:val="35"/>
-        </w:numPr>
-      </w:pPr>
-      <w:r>
-        <w:t>Admin saves changes to course table</w:t>
-      </w:r>
-    </w:p>
-    <w:p/>
-    <w:p>
-      <w:r>
-        <w:t xml:space="preserve">Admin </w:t>
-      </w:r>
-      <w:r>
-        <w:t>-</w:t>
-      </w:r>
-      <w:r>
-        <w:t xml:space="preserve"> edit a course record</w:t>
-      </w:r>
-      <w:r>
-        <w:t>:</w:t>
-      </w:r>
-    </w:p>
-    <w:p>
-      <w:pPr>
-        <w:pStyle w:val="ListParagraph"/>
-        <w:numPr>
-          <w:ilvl w:val="0"/>
-          <w:numId w:val="36"/>
-        </w:numPr>
-      </w:pPr>
-      <w:r>
-        <w:t>Admin logs into admin console</w:t>
       </w:r>
     </w:p>
     <w:p>
@@ -1055,7 +1240,7 @@
         </w:numPr>
       </w:pPr>
       <w:r>
-        <w:t>If username and/or password are incorrect. An error message will pop up</w:t>
+        <w:t>If there are not courses on table. A message will pop up to add course</w:t>
       </w:r>
     </w:p>
     <w:p>
@@ -1067,7 +1252,115 @@
         </w:numPr>
       </w:pPr>
       <w:r>
-        <w:lastRenderedPageBreak/>
+        <w:t xml:space="preserve">Admin </w:t>
+      </w:r>
+      <w:r>
+        <w:t>can</w:t>
+      </w:r>
+      <w:r>
+        <w:t xml:space="preserve"> sort student table by course_name and/ or course_id</w:t>
+      </w:r>
+    </w:p>
+    <w:p>
+      <w:pPr>
+        <w:pStyle w:val="ListParagraph"/>
+        <w:numPr>
+          <w:ilvl w:val="0"/>
+          <w:numId w:val="36"/>
+        </w:numPr>
+      </w:pPr>
+      <w:r>
+        <w:t>Admin selects desired course on course table;</w:t>
+      </w:r>
+    </w:p>
+    <w:p>
+      <w:pPr>
+        <w:pStyle w:val="ListParagraph"/>
+        <w:numPr>
+          <w:ilvl w:val="0"/>
+          <w:numId w:val="36"/>
+        </w:numPr>
+      </w:pPr>
+      <w:r>
+        <w:t>Admin edits selected course record</w:t>
+      </w:r>
+    </w:p>
+    <w:p>
+      <w:pPr>
+        <w:pStyle w:val="ListParagraph"/>
+        <w:numPr>
+          <w:ilvl w:val="0"/>
+          <w:numId w:val="36"/>
+        </w:numPr>
+      </w:pPr>
+      <w:r>
+        <w:t>Admin saves changes to course table</w:t>
+      </w:r>
+    </w:p>
+    <w:p/>
+    <w:p>
+      <w:proofErr w:type="gramStart"/>
+      <w:r>
+        <w:t xml:space="preserve">1.10  </w:t>
+      </w:r>
+      <w:r>
+        <w:t>Admin</w:t>
+      </w:r>
+      <w:proofErr w:type="gramEnd"/>
+      <w:r>
+        <w:t xml:space="preserve"> </w:t>
+      </w:r>
+      <w:r>
+        <w:t>-</w:t>
+      </w:r>
+      <w:r>
+        <w:t xml:space="preserve"> delete a course record</w:t>
+      </w:r>
+      <w:r>
+        <w:t>:</w:t>
+      </w:r>
+    </w:p>
+    <w:p>
+      <w:pPr>
+        <w:pStyle w:val="ListParagraph"/>
+        <w:numPr>
+          <w:ilvl w:val="0"/>
+          <w:numId w:val="37"/>
+        </w:numPr>
+      </w:pPr>
+      <w:r>
+        <w:t>Successful Admin Login</w:t>
+      </w:r>
+    </w:p>
+    <w:p>
+      <w:pPr>
+        <w:pStyle w:val="ListParagraph"/>
+        <w:numPr>
+          <w:ilvl w:val="0"/>
+          <w:numId w:val="37"/>
+        </w:numPr>
+      </w:pPr>
+      <w:r>
+        <w:t xml:space="preserve">Shows </w:t>
+      </w:r>
+      <w:r>
+        <w:rPr>
+          <w:b/>
+          <w:bCs/>
+          <w:u w:val="single"/>
+        </w:rPr>
+        <w:t>Admin Main Menu</w:t>
+      </w:r>
+    </w:p>
+    <w:p>
+      <w:pPr>
+        <w:pStyle w:val="ListParagraph"/>
+        <w:numPr>
+          <w:ilvl w:val="0"/>
+          <w:numId w:val="37"/>
+        </w:numPr>
+      </w:pPr>
+      <w:r>
         <w:t>Admin clicks on course icon</w:t>
       </w:r>
     </w:p>
@@ -1076,7 +1369,7 @@
         <w:pStyle w:val="ListParagraph"/>
         <w:numPr>
           <w:ilvl w:val="0"/>
-          <w:numId w:val="36"/>
+          <w:numId w:val="37"/>
         </w:numPr>
       </w:pPr>
       <w:r>
@@ -1087,20 +1380,8 @@
       <w:pPr>
         <w:pStyle w:val="ListParagraph"/>
         <w:numPr>
-          <w:ilvl w:val="1"/>
-          <w:numId w:val="36"/>
-        </w:numPr>
-      </w:pPr>
-      <w:r>
-        <w:t>If there are not courses on table. A message will pop up to add course</w:t>
-      </w:r>
-    </w:p>
-    <w:p>
-      <w:pPr>
-        <w:pStyle w:val="ListParagraph"/>
-        <w:numPr>
-          <w:ilvl w:val="0"/>
-          <w:numId w:val="36"/>
+          <w:ilvl w:val="0"/>
+          <w:numId w:val="37"/>
         </w:numPr>
       </w:pPr>
       <w:r>
@@ -1118,7 +1399,7 @@
         <w:pStyle w:val="ListParagraph"/>
         <w:numPr>
           <w:ilvl w:val="0"/>
-          <w:numId w:val="36"/>
+          <w:numId w:val="37"/>
         </w:numPr>
       </w:pPr>
       <w:r>
@@ -1130,50 +1411,11 @@
         <w:pStyle w:val="ListParagraph"/>
         <w:numPr>
           <w:ilvl w:val="0"/>
-          <w:numId w:val="36"/>
-        </w:numPr>
-      </w:pPr>
-      <w:r>
-        <w:t>Admin edits selected course record</w:t>
-      </w:r>
-    </w:p>
-    <w:p>
-      <w:pPr>
-        <w:pStyle w:val="ListParagraph"/>
-        <w:numPr>
-          <w:ilvl w:val="0"/>
-          <w:numId w:val="36"/>
-        </w:numPr>
-      </w:pPr>
-      <w:r>
-        <w:t>Admin saves changes to course table</w:t>
-      </w:r>
-    </w:p>
-    <w:p/>
-    <w:p>
-      <w:r>
-        <w:t xml:space="preserve">Admin </w:t>
-      </w:r>
-      <w:r>
-        <w:t>-</w:t>
-      </w:r>
-      <w:r>
-        <w:t xml:space="preserve"> delete a course record</w:t>
-      </w:r>
-      <w:r>
-        <w:t>:</w:t>
-      </w:r>
-    </w:p>
-    <w:p>
-      <w:pPr>
-        <w:pStyle w:val="ListParagraph"/>
-        <w:numPr>
-          <w:ilvl w:val="0"/>
           <w:numId w:val="37"/>
         </w:numPr>
       </w:pPr>
       <w:r>
-        <w:t>Admin logs into admin console</w:t>
+        <w:t>Admin deletes selected course record</w:t>
       </w:r>
     </w:p>
     <w:p>
@@ -1185,7 +1427,19 @@
         </w:numPr>
       </w:pPr>
       <w:r>
-        <w:t>If username and/or password are incorrect. An error message will pop up</w:t>
+        <w:t xml:space="preserve">A screen will show that this action of deleting a </w:t>
+      </w:r>
+      <w:r>
+        <w:t>course</w:t>
+      </w:r>
+      <w:r>
+        <w:t xml:space="preserve"> cannot be undone. It will ask to Admin if sure to delete the </w:t>
+      </w:r>
+      <w:r>
+        <w:t>course</w:t>
+      </w:r>
+      <w:r>
+        <w:t>.</w:t>
       </w:r>
     </w:p>
     <w:p>
@@ -1197,101 +1451,57 @@
         </w:numPr>
       </w:pPr>
       <w:r>
-        <w:t>Admin clicks on course icon</w:t>
-      </w:r>
-    </w:p>
-    <w:p>
-      <w:pPr>
-        <w:pStyle w:val="ListParagraph"/>
-        <w:numPr>
-          <w:ilvl w:val="0"/>
-          <w:numId w:val="37"/>
-        </w:numPr>
-      </w:pPr>
-      <w:r>
-        <w:t xml:space="preserve">Admin opens course table </w:t>
-      </w:r>
-    </w:p>
-    <w:p>
-      <w:pPr>
-        <w:pStyle w:val="ListParagraph"/>
-        <w:numPr>
-          <w:ilvl w:val="0"/>
-          <w:numId w:val="37"/>
-        </w:numPr>
-      </w:pPr>
-      <w:r>
-        <w:t xml:space="preserve">Admin </w:t>
-      </w:r>
-      <w:r>
-        <w:t>can</w:t>
-      </w:r>
-      <w:r>
-        <w:t xml:space="preserve"> sort student table by course_name and/ or course_id</w:t>
-      </w:r>
-    </w:p>
-    <w:p>
-      <w:pPr>
-        <w:pStyle w:val="ListParagraph"/>
-        <w:numPr>
-          <w:ilvl w:val="0"/>
-          <w:numId w:val="37"/>
-        </w:numPr>
-      </w:pPr>
-      <w:r>
-        <w:t>Admin selects desired course on course table;</w:t>
-      </w:r>
-    </w:p>
-    <w:p>
-      <w:pPr>
-        <w:pStyle w:val="ListParagraph"/>
-        <w:numPr>
-          <w:ilvl w:val="0"/>
-          <w:numId w:val="37"/>
-        </w:numPr>
-      </w:pPr>
-      <w:r>
-        <w:t>Admin deletes selected course record</w:t>
-      </w:r>
-    </w:p>
-    <w:p>
-      <w:pPr>
-        <w:pStyle w:val="ListParagraph"/>
-        <w:numPr>
-          <w:ilvl w:val="1"/>
-          <w:numId w:val="37"/>
-        </w:numPr>
-      </w:pPr>
-      <w:r>
-        <w:t xml:space="preserve">A screen will show that this action of deleting a </w:t>
-      </w:r>
-      <w:r>
-        <w:t>course</w:t>
-      </w:r>
-      <w:r>
-        <w:t xml:space="preserve"> cannot be undone. It will ask to Admin if sure to delete the </w:t>
-      </w:r>
-      <w:r>
-        <w:t>course</w:t>
-      </w:r>
-      <w:r>
-        <w:t>.</w:t>
-      </w:r>
-    </w:p>
-    <w:p>
-      <w:pPr>
-        <w:pStyle w:val="ListParagraph"/>
-        <w:numPr>
-          <w:ilvl w:val="0"/>
-          <w:numId w:val="37"/>
-        </w:numPr>
-      </w:pPr>
-      <w:r>
         <w:t>Admin saves changes to course table</w:t>
       </w:r>
     </w:p>
     <w:p/>
-    <w:p>
+    <w:p/>
+    <w:p>
+      <w:pPr>
+        <w:rPr>
+          <w:b/>
+          <w:bCs/>
+          <w:u w:val="single"/>
+        </w:rPr>
+      </w:pPr>
+      <w:r>
+        <w:rPr>
+          <w:b/>
+          <w:bCs/>
+          <w:u w:val="single"/>
+        </w:rPr>
+        <w:t xml:space="preserve">2.0 </w:t>
+      </w:r>
+      <w:r>
+        <w:rPr>
+          <w:b/>
+          <w:bCs/>
+          <w:u w:val="single"/>
+        </w:rPr>
+        <w:t>Student</w:t>
+      </w:r>
+      <w:r>
+        <w:rPr>
+          <w:b/>
+          <w:bCs/>
+          <w:u w:val="single"/>
+        </w:rPr>
+        <w:t xml:space="preserve"> Test Cases</w:t>
+      </w:r>
+      <w:r>
+        <w:rPr>
+          <w:b/>
+          <w:bCs/>
+          <w:u w:val="single"/>
+        </w:rPr>
+        <w:t>:</w:t>
+      </w:r>
+    </w:p>
+    <w:p/>
+    <w:p>
+      <w:r>
+        <w:t xml:space="preserve">2.1 </w:t>
+      </w:r>
       <w:r>
         <w:t>Student – Logging In:</w:t>
       </w:r>
@@ -1371,13 +1581,35 @@
         </w:numPr>
       </w:pPr>
       <w:r>
-        <w:t>Student Records will be displayed.</w:t>
+        <w:rPr>
+          <w:b/>
+          <w:bCs/>
+          <w:u w:val="single"/>
+        </w:rPr>
+        <w:t>Student Records</w:t>
+      </w:r>
+      <w:r>
+        <w:t xml:space="preserve"> will be displayed.</w:t>
       </w:r>
     </w:p>
     <w:p/>
     <w:p>
       <w:r>
-        <w:t>Student – Displaying Student Records:</w:t>
+        <w:t xml:space="preserve">2.2 </w:t>
+      </w:r>
+      <w:r>
+        <w:t xml:space="preserve">Student – Displaying </w:t>
+      </w:r>
+      <w:r>
+        <w:rPr>
+          <w:b/>
+          <w:bCs/>
+          <w:u w:val="single"/>
+        </w:rPr>
+        <w:t>Student Records</w:t>
+      </w:r>
+      <w:r>
+        <w:t>:</w:t>
       </w:r>
     </w:p>
     <w:p>
@@ -1389,7 +1621,42 @@
         </w:numPr>
       </w:pPr>
       <w:r>
-        <w:t>User logs in;</w:t>
+        <w:t>Successful Student Login</w:t>
+      </w:r>
+    </w:p>
+    <w:p>
+      <w:pPr>
+        <w:pStyle w:val="ListParagraph"/>
+        <w:numPr>
+          <w:ilvl w:val="0"/>
+          <w:numId w:val="41"/>
+        </w:numPr>
+      </w:pPr>
+      <w:r>
+        <w:t xml:space="preserve">Student is welcomed with his/her </w:t>
+      </w:r>
+      <w:r>
+        <w:rPr>
+          <w:b/>
+          <w:bCs/>
+          <w:u w:val="single"/>
+        </w:rPr>
+        <w:t>Student Records</w:t>
+      </w:r>
+      <w:r>
+        <w:t>.</w:t>
+      </w:r>
+    </w:p>
+    <w:p>
+      <w:pPr>
+        <w:pStyle w:val="ListParagraph"/>
+        <w:numPr>
+          <w:ilvl w:val="0"/>
+          <w:numId w:val="41"/>
+        </w:numPr>
+      </w:pPr>
+      <w:r>
+        <w:t>Courses are displayed;</w:t>
       </w:r>
     </w:p>
     <w:p>
@@ -1401,7 +1668,7 @@
         </w:numPr>
       </w:pPr>
       <w:r>
-        <w:t>If username and/or password are incorrect. An error message will pop up</w:t>
+        <w:t>If there are not courses. An error will pop up stating that student needs to enroll to courses</w:t>
       </w:r>
     </w:p>
     <w:p>
@@ -1413,7 +1680,7 @@
         </w:numPr>
       </w:pPr>
       <w:r>
-        <w:t>Student is welcomed with his/her records.</w:t>
+        <w:t>Grades are displayed;</w:t>
       </w:r>
     </w:p>
     <w:p>
@@ -1425,19 +1692,19 @@
         </w:numPr>
       </w:pPr>
       <w:r>
-        <w:t>Courses are displayed;</w:t>
-      </w:r>
-    </w:p>
-    <w:p>
-      <w:pPr>
-        <w:pStyle w:val="ListParagraph"/>
-        <w:numPr>
-          <w:ilvl w:val="1"/>
+        <w:t>GPA is displayed;</w:t>
+      </w:r>
+    </w:p>
+    <w:p>
+      <w:pPr>
+        <w:pStyle w:val="ListParagraph"/>
+        <w:numPr>
+          <w:ilvl w:val="0"/>
           <w:numId w:val="41"/>
         </w:numPr>
       </w:pPr>
       <w:r>
-        <w:t>If there are not courses. An error will pop up stating that student needs to enroll to courses</w:t>
+        <w:t>“Add Course” Button is displayed;</w:t>
       </w:r>
     </w:p>
     <w:p>
@@ -1449,48 +1716,16 @@
         </w:numPr>
       </w:pPr>
       <w:r>
-        <w:t>Grades are displayed;</w:t>
-      </w:r>
-    </w:p>
-    <w:p>
-      <w:pPr>
-        <w:pStyle w:val="ListParagraph"/>
-        <w:numPr>
-          <w:ilvl w:val="0"/>
-          <w:numId w:val="41"/>
-        </w:numPr>
-      </w:pPr>
-      <w:r>
-        <w:t>GPA is displayed;</w:t>
-      </w:r>
-    </w:p>
-    <w:p>
-      <w:pPr>
-        <w:pStyle w:val="ListParagraph"/>
-        <w:numPr>
-          <w:ilvl w:val="0"/>
-          <w:numId w:val="41"/>
-        </w:numPr>
-      </w:pPr>
-      <w:r>
-        <w:t>“Add Course” Button is displayed;</w:t>
-      </w:r>
-    </w:p>
-    <w:p>
-      <w:pPr>
-        <w:pStyle w:val="ListParagraph"/>
-        <w:numPr>
-          <w:ilvl w:val="0"/>
-          <w:numId w:val="41"/>
-        </w:numPr>
-      </w:pPr>
-      <w:r>
         <w:t>“Drop Course” Button is displayed.</w:t>
       </w:r>
     </w:p>
     <w:p/>
     <w:p>
       <w:r>
+        <w:lastRenderedPageBreak/>
+        <w:t xml:space="preserve">2.3 </w:t>
+      </w:r>
+      <w:r>
         <w:t>Student – Adding Course:</w:t>
       </w:r>
     </w:p>
@@ -1503,7 +1738,78 @@
         </w:numPr>
       </w:pPr>
       <w:r>
-        <w:t>User logs in;</w:t>
+        <w:t>Successful Student Login</w:t>
+      </w:r>
+    </w:p>
+    <w:p>
+      <w:pPr>
+        <w:pStyle w:val="ListParagraph"/>
+        <w:numPr>
+          <w:ilvl w:val="0"/>
+          <w:numId w:val="42"/>
+        </w:numPr>
+      </w:pPr>
+      <w:r>
+        <w:t xml:space="preserve">Student is welcomed with his/her </w:t>
+      </w:r>
+      <w:r>
+        <w:rPr>
+          <w:b/>
+          <w:bCs/>
+          <w:u w:val="single"/>
+        </w:rPr>
+        <w:t>Student Records</w:t>
+      </w:r>
+      <w:r>
+        <w:t>.</w:t>
+      </w:r>
+    </w:p>
+    <w:p>
+      <w:pPr>
+        <w:pStyle w:val="ListParagraph"/>
+        <w:numPr>
+          <w:ilvl w:val="0"/>
+          <w:numId w:val="42"/>
+        </w:numPr>
+      </w:pPr>
+      <w:r>
+        <w:t>User clicks “Add Course”;</w:t>
+      </w:r>
+    </w:p>
+    <w:p>
+      <w:pPr>
+        <w:pStyle w:val="ListParagraph"/>
+        <w:numPr>
+          <w:ilvl w:val="0"/>
+          <w:numId w:val="42"/>
+        </w:numPr>
+      </w:pPr>
+      <w:r>
+        <w:t>All available courses are displayed;</w:t>
+      </w:r>
+    </w:p>
+    <w:p>
+      <w:pPr>
+        <w:pStyle w:val="ListParagraph"/>
+        <w:numPr>
+          <w:ilvl w:val="0"/>
+          <w:numId w:val="42"/>
+        </w:numPr>
+      </w:pPr>
+      <w:r>
+        <w:t>User can search for name of course or keywords;</w:t>
+      </w:r>
+    </w:p>
+    <w:p>
+      <w:pPr>
+        <w:pStyle w:val="ListParagraph"/>
+        <w:numPr>
+          <w:ilvl w:val="0"/>
+          <w:numId w:val="42"/>
+        </w:numPr>
+      </w:pPr>
+      <w:r>
+        <w:t>Clicks class interested in;</w:t>
       </w:r>
     </w:p>
     <w:p>
@@ -1515,7 +1821,7 @@
         </w:numPr>
       </w:pPr>
       <w:r>
-        <w:t>If username and/or password are incorrect. An error message will pop up</w:t>
+        <w:t>If a class is full. A pop up will show that the class is full. Else, it will allow the student to continue</w:t>
       </w:r>
     </w:p>
     <w:p>
@@ -1527,7 +1833,7 @@
         </w:numPr>
       </w:pPr>
       <w:r>
-        <w:t>Student is welcomed with his/her records.</w:t>
+        <w:t>Chooses available classroom;</w:t>
       </w:r>
     </w:p>
     <w:p>
@@ -1539,7 +1845,7 @@
         </w:numPr>
       </w:pPr>
       <w:r>
-        <w:t>User clicks “Add Course”;</w:t>
+        <w:t>Class info displays;</w:t>
       </w:r>
     </w:p>
     <w:p>
@@ -1551,7 +1857,7 @@
         </w:numPr>
       </w:pPr>
       <w:r>
-        <w:t>All available courses are displayed;</w:t>
+        <w:t>Click “Enroll”;</w:t>
       </w:r>
     </w:p>
     <w:p>
@@ -1563,8 +1869,7 @@
         </w:numPr>
       </w:pPr>
       <w:r>
-        <w:lastRenderedPageBreak/>
-        <w:t>User can search for name of course or keywords;</w:t>
+        <w:t>User is prompted confirmation window;</w:t>
       </w:r>
     </w:p>
     <w:p>
@@ -1576,75 +1881,119 @@
         </w:numPr>
       </w:pPr>
       <w:r>
-        <w:t>Clicks class interested in;</w:t>
-      </w:r>
-    </w:p>
-    <w:p>
-      <w:pPr>
-        <w:pStyle w:val="ListParagraph"/>
-        <w:numPr>
-          <w:ilvl w:val="1"/>
+        <w:t>Click “Accept”;</w:t>
+      </w:r>
+    </w:p>
+    <w:p>
+      <w:pPr>
+        <w:pStyle w:val="ListParagraph"/>
+        <w:numPr>
+          <w:ilvl w:val="0"/>
           <w:numId w:val="42"/>
         </w:numPr>
       </w:pPr>
       <w:r>
-        <w:t>If a class is full. A pop up will show that the class is full. Else, it will allow the student to continue</w:t>
-      </w:r>
-    </w:p>
-    <w:p>
-      <w:pPr>
-        <w:pStyle w:val="ListParagraph"/>
-        <w:numPr>
-          <w:ilvl w:val="0"/>
-          <w:numId w:val="42"/>
-        </w:numPr>
-      </w:pPr>
-      <w:r>
-        <w:t>Chooses available classroom;</w:t>
-      </w:r>
-    </w:p>
-    <w:p>
-      <w:pPr>
-        <w:pStyle w:val="ListParagraph"/>
-        <w:numPr>
-          <w:ilvl w:val="0"/>
-          <w:numId w:val="42"/>
-        </w:numPr>
-      </w:pPr>
-      <w:r>
-        <w:t>Class info displays;</w:t>
-      </w:r>
-    </w:p>
-    <w:p>
-      <w:pPr>
-        <w:pStyle w:val="ListParagraph"/>
-        <w:numPr>
-          <w:ilvl w:val="0"/>
-          <w:numId w:val="42"/>
-        </w:numPr>
-      </w:pPr>
-      <w:r>
-        <w:t>Click “Enroll”;</w:t>
-      </w:r>
-    </w:p>
-    <w:p>
-      <w:pPr>
-        <w:pStyle w:val="ListParagraph"/>
-        <w:numPr>
-          <w:ilvl w:val="0"/>
-          <w:numId w:val="42"/>
-        </w:numPr>
-      </w:pPr>
-      <w:r>
-        <w:t>User is prompted confirmation window;</w:t>
-      </w:r>
-    </w:p>
-    <w:p>
-      <w:pPr>
-        <w:pStyle w:val="ListParagraph"/>
-        <w:numPr>
-          <w:ilvl w:val="0"/>
-          <w:numId w:val="42"/>
+        <w:t>Course is added.</w:t>
+      </w:r>
+    </w:p>
+    <w:p/>
+    <w:p>
+      <w:r>
+        <w:t xml:space="preserve">2.4 </w:t>
+      </w:r>
+      <w:r>
+        <w:t>Student – Dropping Course</w:t>
+      </w:r>
+    </w:p>
+    <w:p>
+      <w:pPr>
+        <w:pStyle w:val="ListParagraph"/>
+        <w:numPr>
+          <w:ilvl w:val="0"/>
+          <w:numId w:val="43"/>
+        </w:numPr>
+      </w:pPr>
+      <w:r>
+        <w:t>Successful Student Login</w:t>
+      </w:r>
+    </w:p>
+    <w:p>
+      <w:pPr>
+        <w:pStyle w:val="ListParagraph"/>
+        <w:numPr>
+          <w:ilvl w:val="0"/>
+          <w:numId w:val="43"/>
+        </w:numPr>
+      </w:pPr>
+      <w:r>
+        <w:t xml:space="preserve">Student is welcomed with his/her </w:t>
+      </w:r>
+      <w:r>
+        <w:rPr>
+          <w:b/>
+          <w:bCs/>
+          <w:u w:val="single"/>
+        </w:rPr>
+        <w:t>Student Records</w:t>
+      </w:r>
+      <w:r>
+        <w:t>.</w:t>
+      </w:r>
+    </w:p>
+    <w:p>
+      <w:pPr>
+        <w:pStyle w:val="ListParagraph"/>
+        <w:numPr>
+          <w:ilvl w:val="0"/>
+          <w:numId w:val="43"/>
+        </w:numPr>
+      </w:pPr>
+      <w:r>
+        <w:t>User clicks “Drop Course”;</w:t>
+      </w:r>
+    </w:p>
+    <w:p>
+      <w:pPr>
+        <w:pStyle w:val="ListParagraph"/>
+        <w:numPr>
+          <w:ilvl w:val="0"/>
+          <w:numId w:val="43"/>
+        </w:numPr>
+      </w:pPr>
+      <w:r>
+        <w:t>Current courses are displayed;</w:t>
+      </w:r>
+    </w:p>
+    <w:p>
+      <w:pPr>
+        <w:pStyle w:val="ListParagraph"/>
+        <w:numPr>
+          <w:ilvl w:val="0"/>
+          <w:numId w:val="43"/>
+        </w:numPr>
+      </w:pPr>
+      <w:r>
+        <w:t>Select which course to drop;</w:t>
+      </w:r>
+    </w:p>
+    <w:p>
+      <w:pPr>
+        <w:pStyle w:val="ListParagraph"/>
+        <w:numPr>
+          <w:ilvl w:val="0"/>
+          <w:numId w:val="43"/>
+        </w:numPr>
+      </w:pPr>
+      <w:r>
+        <w:t>User is prompted with confirmation window;</w:t>
+      </w:r>
+    </w:p>
+    <w:p>
+      <w:pPr>
+        <w:pStyle w:val="ListParagraph"/>
+        <w:numPr>
+          <w:ilvl w:val="0"/>
+          <w:numId w:val="43"/>
         </w:numPr>
       </w:pPr>
       <w:r>
@@ -1656,129 +2005,45 @@
         <w:pStyle w:val="ListParagraph"/>
         <w:numPr>
           <w:ilvl w:val="0"/>
-          <w:numId w:val="42"/>
-        </w:numPr>
-      </w:pPr>
-      <w:r>
-        <w:t>Course is added.</w:t>
+          <w:numId w:val="43"/>
+        </w:numPr>
+      </w:pPr>
+      <w:r>
+        <w:t>Course is removed.</w:t>
       </w:r>
     </w:p>
     <w:p/>
-    <w:p>
-      <w:r>
-        <w:t>Student – Dropping Course</w:t>
-      </w:r>
-    </w:p>
-    <w:p>
-      <w:pPr>
-        <w:pStyle w:val="ListParagraph"/>
-        <w:numPr>
-          <w:ilvl w:val="0"/>
-          <w:numId w:val="43"/>
-        </w:numPr>
-      </w:pPr>
-      <w:r>
-        <w:t>User logs in;</w:t>
-      </w:r>
-    </w:p>
-    <w:p>
-      <w:pPr>
-        <w:pStyle w:val="ListParagraph"/>
-        <w:numPr>
-          <w:ilvl w:val="1"/>
-          <w:numId w:val="43"/>
-        </w:numPr>
-      </w:pPr>
-      <w:r>
-        <w:t>If username and/or password are incorrect. An error message will pop up</w:t>
-      </w:r>
-    </w:p>
-    <w:p>
-      <w:pPr>
-        <w:pStyle w:val="ListParagraph"/>
-        <w:numPr>
-          <w:ilvl w:val="0"/>
-          <w:numId w:val="43"/>
-        </w:numPr>
-      </w:pPr>
-      <w:r>
-        <w:t>Student is welcomed with his/her records.</w:t>
-      </w:r>
-    </w:p>
-    <w:p>
-      <w:pPr>
-        <w:pStyle w:val="ListParagraph"/>
-        <w:numPr>
-          <w:ilvl w:val="0"/>
-          <w:numId w:val="43"/>
-        </w:numPr>
-      </w:pPr>
-      <w:r>
-        <w:t>User clicks “Drop Course”;</w:t>
-      </w:r>
-    </w:p>
-    <w:p>
-      <w:pPr>
-        <w:pStyle w:val="ListParagraph"/>
-        <w:numPr>
-          <w:ilvl w:val="0"/>
-          <w:numId w:val="43"/>
-        </w:numPr>
-      </w:pPr>
-      <w:r>
-        <w:t>Current courses are displayed;</w:t>
-      </w:r>
-    </w:p>
-    <w:p>
-      <w:pPr>
-        <w:pStyle w:val="ListParagraph"/>
-        <w:numPr>
-          <w:ilvl w:val="0"/>
-          <w:numId w:val="43"/>
-        </w:numPr>
-      </w:pPr>
-      <w:r>
-        <w:t>Select which course to drop;</w:t>
-      </w:r>
-    </w:p>
-    <w:p>
-      <w:pPr>
-        <w:pStyle w:val="ListParagraph"/>
-        <w:numPr>
-          <w:ilvl w:val="0"/>
-          <w:numId w:val="43"/>
-        </w:numPr>
-      </w:pPr>
-      <w:r>
-        <w:t>User is prompted with confirmation window;</w:t>
-      </w:r>
-    </w:p>
-    <w:p>
-      <w:pPr>
-        <w:pStyle w:val="ListParagraph"/>
-        <w:numPr>
-          <w:ilvl w:val="0"/>
-          <w:numId w:val="43"/>
-        </w:numPr>
-      </w:pPr>
-      <w:r>
-        <w:t>Click “Accept”;</w:t>
-      </w:r>
-    </w:p>
-    <w:p>
-      <w:pPr>
-        <w:pStyle w:val="ListParagraph"/>
-        <w:numPr>
-          <w:ilvl w:val="0"/>
-          <w:numId w:val="43"/>
-        </w:numPr>
-      </w:pPr>
-      <w:r>
-        <w:t>Course is removed.</w:t>
-      </w:r>
-    </w:p>
     <w:p/>
     <w:p>
+      <w:pPr>
+        <w:rPr>
+          <w:b/>
+          <w:bCs/>
+          <w:u w:val="single"/>
+        </w:rPr>
+      </w:pPr>
+      <w:r>
+        <w:rPr>
+          <w:b/>
+          <w:bCs/>
+          <w:u w:val="single"/>
+        </w:rPr>
+        <w:t xml:space="preserve">3.0 </w:t>
+      </w:r>
+      <w:r>
+        <w:rPr>
+          <w:b/>
+          <w:bCs/>
+          <w:u w:val="single"/>
+        </w:rPr>
+        <w:t>Faculty Test Cases:</w:t>
+      </w:r>
+    </w:p>
+    <w:p/>
+    <w:p>
+      <w:r>
+        <w:t xml:space="preserve">3.1 </w:t>
+      </w:r>
       <w:r>
         <w:t>Faculty – Logging In:</w:t>
       </w:r>
@@ -1845,379 +2110,302 @@
       <w:r>
         <w:t>must</w:t>
       </w:r>
+      <w:r>
+        <w:t xml:space="preserve"> retry;</w:t>
+      </w:r>
+    </w:p>
+    <w:p>
+      <w:pPr>
+        <w:pStyle w:val="ListParagraph"/>
+        <w:numPr>
+          <w:ilvl w:val="0"/>
+          <w:numId w:val="39"/>
+        </w:numPr>
+      </w:pPr>
+      <w:r>
+        <w:rPr>
+          <w:b/>
+          <w:bCs/>
+          <w:u w:val="single"/>
+        </w:rPr>
+        <w:t>Faculty Main Menu</w:t>
+      </w:r>
+      <w:r>
+        <w:t xml:space="preserve"> is displayed.</w:t>
+      </w:r>
+    </w:p>
+    <w:p/>
+    <w:p>
+      <w:r>
+        <w:t xml:space="preserve">3.2 </w:t>
+      </w:r>
+      <w:r>
+        <w:t>Faculty – Display Assigned Courses</w:t>
+      </w:r>
+    </w:p>
+    <w:p>
+      <w:pPr>
+        <w:pStyle w:val="ListParagraph"/>
+        <w:numPr>
+          <w:ilvl w:val="0"/>
+          <w:numId w:val="16"/>
+        </w:numPr>
+        <w:spacing w:after="160" w:line="259" w:lineRule="auto"/>
+      </w:pPr>
+      <w:r>
+        <w:t>Successful Faculty Login</w:t>
+      </w:r>
+    </w:p>
+    <w:p>
+      <w:pPr>
+        <w:pStyle w:val="ListParagraph"/>
+        <w:numPr>
+          <w:ilvl w:val="0"/>
+          <w:numId w:val="16"/>
+        </w:numPr>
+        <w:spacing w:after="160" w:line="259" w:lineRule="auto"/>
+      </w:pPr>
+      <w:r>
+        <w:t xml:space="preserve">Shows </w:t>
+      </w:r>
+      <w:r>
+        <w:rPr>
+          <w:b/>
+          <w:bCs/>
+          <w:u w:val="single"/>
+        </w:rPr>
+        <w:t>Faculty Main Menu</w:t>
+      </w:r>
+    </w:p>
+    <w:p>
+      <w:pPr>
+        <w:pStyle w:val="ListParagraph"/>
+        <w:numPr>
+          <w:ilvl w:val="0"/>
+          <w:numId w:val="16"/>
+        </w:numPr>
+        <w:spacing w:after="160" w:line="259" w:lineRule="auto"/>
+      </w:pPr>
+      <w:r>
+        <w:t>Go to tab “Courses”</w:t>
+      </w:r>
+    </w:p>
+    <w:p>
+      <w:pPr>
+        <w:pStyle w:val="ListParagraph"/>
+        <w:numPr>
+          <w:ilvl w:val="0"/>
+          <w:numId w:val="16"/>
+        </w:numPr>
+        <w:spacing w:after="160" w:line="259" w:lineRule="auto"/>
+      </w:pPr>
+      <w:r>
+        <w:t>Select option “DisplayCourses”</w:t>
+      </w:r>
+    </w:p>
+    <w:p>
+      <w:pPr>
+        <w:pStyle w:val="ListParagraph"/>
+        <w:numPr>
+          <w:ilvl w:val="1"/>
+          <w:numId w:val="16"/>
+        </w:numPr>
+        <w:spacing w:after="160" w:line="259" w:lineRule="auto"/>
+      </w:pPr>
+      <w:r>
+        <w:t>If faculty does not have any assigned courses, an error screen will show up. Else, it will open screen.</w:t>
+      </w:r>
+    </w:p>
+    <w:p>
+      <w:pPr>
+        <w:pStyle w:val="ListParagraph"/>
+        <w:numPr>
+          <w:ilvl w:val="0"/>
+          <w:numId w:val="16"/>
+        </w:numPr>
+        <w:spacing w:after="160" w:line="259" w:lineRule="auto"/>
+      </w:pPr>
+      <w:r>
+        <w:t>“DisplayCourses” will show faculty’s assigned courses</w:t>
+      </w:r>
+    </w:p>
+    <w:p/>
+    <w:p>
+      <w:r>
+        <w:t xml:space="preserve">3.3 </w:t>
+      </w:r>
+      <w:r>
+        <w:t>Faculty – Display Students in course</w:t>
+      </w:r>
+    </w:p>
+    <w:p>
+      <w:pPr>
+        <w:pStyle w:val="ListParagraph"/>
+        <w:numPr>
+          <w:ilvl w:val="0"/>
+          <w:numId w:val="17"/>
+        </w:numPr>
+        <w:spacing w:after="160" w:line="259" w:lineRule="auto"/>
+      </w:pPr>
+      <w:r>
+        <w:t>Successful Faculty Login</w:t>
+      </w:r>
+    </w:p>
+    <w:p>
+      <w:pPr>
+        <w:pStyle w:val="ListParagraph"/>
+        <w:numPr>
+          <w:ilvl w:val="0"/>
+          <w:numId w:val="17"/>
+        </w:numPr>
+        <w:spacing w:after="160" w:line="259" w:lineRule="auto"/>
+      </w:pPr>
+      <w:r>
+        <w:t xml:space="preserve">Shows </w:t>
+      </w:r>
+      <w:r>
+        <w:rPr>
+          <w:b/>
+          <w:bCs/>
+          <w:u w:val="single"/>
+        </w:rPr>
+        <w:t>Faculty Main Menu</w:t>
+      </w:r>
+    </w:p>
+    <w:p>
+      <w:pPr>
+        <w:pStyle w:val="ListParagraph"/>
+        <w:numPr>
+          <w:ilvl w:val="0"/>
+          <w:numId w:val="17"/>
+        </w:numPr>
+        <w:spacing w:after="160" w:line="259" w:lineRule="auto"/>
+      </w:pPr>
+      <w:r>
+        <w:t>Go to tab “Courses”</w:t>
+      </w:r>
+    </w:p>
+    <w:p>
+      <w:pPr>
+        <w:pStyle w:val="ListParagraph"/>
+        <w:numPr>
+          <w:ilvl w:val="0"/>
+          <w:numId w:val="17"/>
+        </w:numPr>
+        <w:spacing w:after="160" w:line="259" w:lineRule="auto"/>
+      </w:pPr>
+      <w:r>
+        <w:t>Select option “DisplayCourses”</w:t>
+      </w:r>
+    </w:p>
+    <w:p>
+      <w:pPr>
+        <w:pStyle w:val="ListParagraph"/>
+        <w:numPr>
+          <w:ilvl w:val="1"/>
+          <w:numId w:val="17"/>
+        </w:numPr>
+        <w:spacing w:after="160" w:line="259" w:lineRule="auto"/>
+      </w:pPr>
+      <w:r>
+        <w:t>If faculty does not have any assigned courses, an error screen will show up. Else, it will open screen.</w:t>
+      </w:r>
+    </w:p>
+    <w:p>
+      <w:pPr>
+        <w:pStyle w:val="ListParagraph"/>
+        <w:numPr>
+          <w:ilvl w:val="0"/>
+          <w:numId w:val="17"/>
+        </w:numPr>
+        <w:spacing w:after="160" w:line="259" w:lineRule="auto"/>
+      </w:pPr>
+      <w:r>
+        <w:t>“DisplayCourses” will show faculty’s assigned courses</w:t>
+      </w:r>
+    </w:p>
+    <w:p>
+      <w:pPr>
+        <w:pStyle w:val="ListParagraph"/>
+        <w:numPr>
+          <w:ilvl w:val="0"/>
+          <w:numId w:val="17"/>
+        </w:numPr>
+        <w:spacing w:after="160" w:line="259" w:lineRule="auto"/>
+      </w:pPr>
+      <w:r>
+        <w:t>Select an assigned course to see students enrolled</w:t>
+      </w:r>
+    </w:p>
+    <w:p>
+      <w:pPr>
+        <w:pStyle w:val="ListParagraph"/>
+        <w:numPr>
+          <w:ilvl w:val="0"/>
+          <w:numId w:val="17"/>
+        </w:numPr>
+        <w:spacing w:after="160" w:line="259" w:lineRule="auto"/>
+      </w:pPr>
+      <w:r>
+        <w:t>List will show students registered in course</w:t>
+      </w:r>
+    </w:p>
+    <w:p>
+      <w:pPr>
+        <w:pStyle w:val="ListParagraph"/>
+        <w:numPr>
+          <w:ilvl w:val="1"/>
+          <w:numId w:val="17"/>
+        </w:numPr>
+        <w:spacing w:after="160" w:line="259" w:lineRule="auto"/>
+      </w:pPr>
+      <w:r>
+        <w:t>If no students are enrolled, a result will show as “no students enrolled”</w:t>
+      </w:r>
+    </w:p>
+    <w:p/>
+    <w:p>
+      <w:r>
+        <w:t xml:space="preserve">3.4 </w:t>
+      </w:r>
       <w:bookmarkStart w:id="0" w:name="_GoBack"/>
       <w:bookmarkEnd w:id="0"/>
       <w:r>
-        <w:t xml:space="preserve"> retry;</w:t>
-      </w:r>
-    </w:p>
-    <w:p>
-      <w:pPr>
-        <w:pStyle w:val="ListParagraph"/>
-        <w:numPr>
-          <w:ilvl w:val="0"/>
-          <w:numId w:val="39"/>
-        </w:numPr>
-      </w:pPr>
-      <w:r>
-        <w:t>Faculty Main Menu is displayed.</w:t>
-      </w:r>
-    </w:p>
-    <w:p/>
-    <w:p>
-      <w:r>
-        <w:t>Faculty – Display Assigned Courses</w:t>
-      </w:r>
-    </w:p>
-    <w:p>
-      <w:pPr>
-        <w:pStyle w:val="ListParagraph"/>
-        <w:numPr>
-          <w:ilvl w:val="0"/>
-          <w:numId w:val="16"/>
+        <w:t>Faculty – Select Student</w:t>
+      </w:r>
+    </w:p>
+    <w:p>
+      <w:pPr>
+        <w:pStyle w:val="ListParagraph"/>
+        <w:numPr>
+          <w:ilvl w:val="0"/>
+          <w:numId w:val="18"/>
         </w:numPr>
         <w:spacing w:after="160" w:line="259" w:lineRule="auto"/>
       </w:pPr>
       <w:r>
-        <w:t>Login to LMS as a Faculty</w:t>
-      </w:r>
-    </w:p>
-    <w:p>
-      <w:pPr>
-        <w:pStyle w:val="ListParagraph"/>
-        <w:numPr>
-          <w:ilvl w:val="0"/>
-          <w:numId w:val="16"/>
+        <w:t>Successful Faculty Login</w:t>
+      </w:r>
+    </w:p>
+    <w:p>
+      <w:pPr>
+        <w:pStyle w:val="ListParagraph"/>
+        <w:numPr>
+          <w:ilvl w:val="0"/>
+          <w:numId w:val="18"/>
         </w:numPr>
         <w:spacing w:after="160" w:line="259" w:lineRule="auto"/>
       </w:pPr>
       <w:r>
-        <w:t>Insert username</w:t>
-      </w:r>
-    </w:p>
-    <w:p>
-      <w:pPr>
-        <w:pStyle w:val="ListParagraph"/>
-        <w:numPr>
-          <w:ilvl w:val="0"/>
-          <w:numId w:val="16"/>
-        </w:numPr>
-        <w:spacing w:after="160" w:line="259" w:lineRule="auto"/>
-      </w:pPr>
-      <w:r>
-        <w:t>Insert password</w:t>
-      </w:r>
-    </w:p>
-    <w:p>
-      <w:pPr>
-        <w:pStyle w:val="ListParagraph"/>
-        <w:numPr>
-          <w:ilvl w:val="1"/>
-          <w:numId w:val="16"/>
-        </w:numPr>
-        <w:spacing w:after="160" w:line="259" w:lineRule="auto"/>
-      </w:pPr>
-      <w:r>
-        <w:t>If username and password match go to main screen. Else, show error to retry again.</w:t>
-      </w:r>
-    </w:p>
-    <w:p>
-      <w:pPr>
-        <w:pStyle w:val="ListParagraph"/>
-        <w:numPr>
-          <w:ilvl w:val="0"/>
-          <w:numId w:val="16"/>
-        </w:numPr>
-        <w:spacing w:after="160" w:line="259" w:lineRule="auto"/>
-      </w:pPr>
-      <w:r>
-        <w:t>Shows main menu</w:t>
-      </w:r>
-    </w:p>
-    <w:p>
-      <w:pPr>
-        <w:pStyle w:val="ListParagraph"/>
-        <w:numPr>
-          <w:ilvl w:val="0"/>
-          <w:numId w:val="16"/>
-        </w:numPr>
-        <w:spacing w:after="160" w:line="259" w:lineRule="auto"/>
-      </w:pPr>
-      <w:r>
-        <w:t>Go to tab “Courses”</w:t>
-      </w:r>
-    </w:p>
-    <w:p>
-      <w:pPr>
-        <w:pStyle w:val="ListParagraph"/>
-        <w:numPr>
-          <w:ilvl w:val="0"/>
-          <w:numId w:val="16"/>
-        </w:numPr>
-        <w:spacing w:after="160" w:line="259" w:lineRule="auto"/>
-      </w:pPr>
-      <w:r>
-        <w:t>Select option “DisplayCourses”</w:t>
-      </w:r>
-    </w:p>
-    <w:p>
-      <w:pPr>
-        <w:pStyle w:val="ListParagraph"/>
-        <w:numPr>
-          <w:ilvl w:val="1"/>
-          <w:numId w:val="16"/>
-        </w:numPr>
-        <w:spacing w:after="160" w:line="259" w:lineRule="auto"/>
-      </w:pPr>
-      <w:r>
-        <w:t>If faculty does not have any assigned courses, an error screen will show up. Else, it will open screen.</w:t>
-      </w:r>
-    </w:p>
-    <w:p>
-      <w:pPr>
-        <w:pStyle w:val="ListParagraph"/>
-        <w:numPr>
-          <w:ilvl w:val="0"/>
-          <w:numId w:val="16"/>
-        </w:numPr>
-        <w:spacing w:after="160" w:line="259" w:lineRule="auto"/>
-      </w:pPr>
-      <w:r>
-        <w:t>“DisplayCourses” will show faculty’s assigned courses</w:t>
-      </w:r>
-    </w:p>
-    <w:p/>
-    <w:p>
-      <w:r>
-        <w:t>Faculty – Display Students in course</w:t>
-      </w:r>
-    </w:p>
-    <w:p>
-      <w:pPr>
-        <w:pStyle w:val="ListParagraph"/>
-        <w:numPr>
-          <w:ilvl w:val="0"/>
-          <w:numId w:val="17"/>
-        </w:numPr>
-        <w:spacing w:after="160" w:line="259" w:lineRule="auto"/>
-      </w:pPr>
-      <w:r>
-        <w:t>Login to LMS as a Faculty</w:t>
-      </w:r>
-    </w:p>
-    <w:p>
-      <w:pPr>
-        <w:pStyle w:val="ListParagraph"/>
-        <w:numPr>
-          <w:ilvl w:val="0"/>
-          <w:numId w:val="17"/>
-        </w:numPr>
-        <w:spacing w:after="160" w:line="259" w:lineRule="auto"/>
-      </w:pPr>
-      <w:r>
-        <w:lastRenderedPageBreak/>
-        <w:t>Insert username</w:t>
-      </w:r>
-    </w:p>
-    <w:p>
-      <w:pPr>
-        <w:pStyle w:val="ListParagraph"/>
-        <w:numPr>
-          <w:ilvl w:val="0"/>
-          <w:numId w:val="17"/>
-        </w:numPr>
-        <w:spacing w:after="160" w:line="259" w:lineRule="auto"/>
-      </w:pPr>
-      <w:r>
-        <w:t>Insert password</w:t>
-      </w:r>
-    </w:p>
-    <w:p>
-      <w:pPr>
-        <w:pStyle w:val="ListParagraph"/>
-        <w:numPr>
-          <w:ilvl w:val="1"/>
-          <w:numId w:val="17"/>
-        </w:numPr>
-        <w:spacing w:after="160" w:line="259" w:lineRule="auto"/>
-      </w:pPr>
-      <w:r>
-        <w:t>If username and password match go to main screen. Else, show error to retry again.</w:t>
-      </w:r>
-    </w:p>
-    <w:p>
-      <w:pPr>
-        <w:pStyle w:val="ListParagraph"/>
-        <w:numPr>
-          <w:ilvl w:val="0"/>
-          <w:numId w:val="17"/>
-        </w:numPr>
-        <w:spacing w:after="160" w:line="259" w:lineRule="auto"/>
-      </w:pPr>
-      <w:r>
-        <w:t>Shows main menu</w:t>
-      </w:r>
-    </w:p>
-    <w:p>
-      <w:pPr>
-        <w:pStyle w:val="ListParagraph"/>
-        <w:numPr>
-          <w:ilvl w:val="0"/>
-          <w:numId w:val="17"/>
-        </w:numPr>
-        <w:spacing w:after="160" w:line="259" w:lineRule="auto"/>
-      </w:pPr>
-      <w:r>
-        <w:t>Go to tab “Courses”</w:t>
-      </w:r>
-    </w:p>
-    <w:p>
-      <w:pPr>
-        <w:pStyle w:val="ListParagraph"/>
-        <w:numPr>
-          <w:ilvl w:val="0"/>
-          <w:numId w:val="17"/>
-        </w:numPr>
-        <w:spacing w:after="160" w:line="259" w:lineRule="auto"/>
-      </w:pPr>
-      <w:r>
-        <w:t>Select option “DisplayCourses”</w:t>
-      </w:r>
-    </w:p>
-    <w:p>
-      <w:pPr>
-        <w:pStyle w:val="ListParagraph"/>
-        <w:numPr>
-          <w:ilvl w:val="1"/>
-          <w:numId w:val="17"/>
-        </w:numPr>
-        <w:spacing w:after="160" w:line="259" w:lineRule="auto"/>
-      </w:pPr>
-      <w:r>
-        <w:t>If faculty does not have any assigned courses, an error screen will show up. Else, it will open screen.</w:t>
-      </w:r>
-    </w:p>
-    <w:p>
-      <w:pPr>
-        <w:pStyle w:val="ListParagraph"/>
-        <w:numPr>
-          <w:ilvl w:val="0"/>
-          <w:numId w:val="17"/>
-        </w:numPr>
-        <w:spacing w:after="160" w:line="259" w:lineRule="auto"/>
-      </w:pPr>
-      <w:r>
-        <w:t>“DisplayCourses” will show faculty’s assigned courses</w:t>
-      </w:r>
-    </w:p>
-    <w:p>
-      <w:pPr>
-        <w:pStyle w:val="ListParagraph"/>
-        <w:numPr>
-          <w:ilvl w:val="0"/>
-          <w:numId w:val="17"/>
-        </w:numPr>
-        <w:spacing w:after="160" w:line="259" w:lineRule="auto"/>
-      </w:pPr>
-      <w:r>
-        <w:t>Select an assigned course to see students enrolled</w:t>
-      </w:r>
-    </w:p>
-    <w:p>
-      <w:pPr>
-        <w:pStyle w:val="ListParagraph"/>
-        <w:numPr>
-          <w:ilvl w:val="0"/>
-          <w:numId w:val="17"/>
-        </w:numPr>
-        <w:spacing w:after="160" w:line="259" w:lineRule="auto"/>
-      </w:pPr>
-      <w:r>
-        <w:t>List will show students registered in course</w:t>
-      </w:r>
-    </w:p>
-    <w:p>
-      <w:pPr>
-        <w:pStyle w:val="ListParagraph"/>
-        <w:numPr>
-          <w:ilvl w:val="1"/>
-          <w:numId w:val="17"/>
-        </w:numPr>
-        <w:spacing w:after="160" w:line="259" w:lineRule="auto"/>
-      </w:pPr>
-      <w:r>
-        <w:t>If no students are enrolled, a result will show as “no students enrolled”</w:t>
-      </w:r>
-    </w:p>
-    <w:p/>
-    <w:p>
-      <w:r>
-        <w:t>Faculty – Select Student</w:t>
-      </w:r>
-    </w:p>
-    <w:p>
-      <w:pPr>
-        <w:pStyle w:val="ListParagraph"/>
-        <w:numPr>
-          <w:ilvl w:val="0"/>
-          <w:numId w:val="18"/>
-        </w:numPr>
-        <w:spacing w:after="160" w:line="259" w:lineRule="auto"/>
-      </w:pPr>
-      <w:r>
-        <w:t>Login to LMS as a Faculty</w:t>
-      </w:r>
-    </w:p>
-    <w:p>
-      <w:pPr>
-        <w:pStyle w:val="ListParagraph"/>
-        <w:numPr>
-          <w:ilvl w:val="0"/>
-          <w:numId w:val="18"/>
-        </w:numPr>
-        <w:spacing w:after="160" w:line="259" w:lineRule="auto"/>
-      </w:pPr>
-      <w:r>
-        <w:t>Insert username</w:t>
-      </w:r>
-    </w:p>
-    <w:p>
-      <w:pPr>
-        <w:pStyle w:val="ListParagraph"/>
-        <w:numPr>
-          <w:ilvl w:val="0"/>
-          <w:numId w:val="18"/>
-        </w:numPr>
-        <w:spacing w:after="160" w:line="259" w:lineRule="auto"/>
-      </w:pPr>
-      <w:r>
-        <w:t>Insert password</w:t>
-      </w:r>
-    </w:p>
-    <w:p>
-      <w:pPr>
-        <w:pStyle w:val="ListParagraph"/>
-        <w:numPr>
-          <w:ilvl w:val="1"/>
-          <w:numId w:val="18"/>
-        </w:numPr>
-        <w:spacing w:after="160" w:line="259" w:lineRule="auto"/>
-      </w:pPr>
-      <w:r>
-        <w:t>If username and password match go to main screen. Else, show error to retry again.</w:t>
-      </w:r>
-    </w:p>
-    <w:p>
-      <w:pPr>
-        <w:pStyle w:val="ListParagraph"/>
-        <w:numPr>
-          <w:ilvl w:val="0"/>
-          <w:numId w:val="18"/>
-        </w:numPr>
-        <w:spacing w:after="160" w:line="259" w:lineRule="auto"/>
-      </w:pPr>
-      <w:r>
-        <w:t>Shows main menu</w:t>
+        <w:t xml:space="preserve">Shows </w:t>
+      </w:r>
+      <w:r>
+        <w:rPr>
+          <w:b/>
+          <w:bCs/>
+          <w:u w:val="single"/>
+        </w:rPr>
+        <w:t>Faculty Main Menu</w:t>
       </w:r>
     </w:p>
     <w:p>

</xml_diff>